<commit_message>
Сode optimisation and minor bug fixes
</commit_message>
<xml_diff>
--- a/README.docx
+++ b/README.docx
@@ -76,20 +76,8 @@
           <w:szCs w:val="32"/>
           <w:lang w:eastAsia="ru-RU"/>
         </w:rPr>
-        <w:t>2.</w:t>
-      </w:r>
-      <w:r>
-        <w:rPr>
-          <w:rFonts w:ascii="Times New Roman" w:eastAsia="Times New Roman" w:hAnsi="Times New Roman" w:cs="Times New Roman"/>
-          <w:bCs/>
-          <w:kern w:val="36"/>
-          <w:sz w:val="32"/>
-          <w:szCs w:val="32"/>
-          <w:lang w:eastAsia="ru-RU"/>
-        </w:rPr>
-        <w:t xml:space="preserve"> При помощи </w:t>
-      </w:r>
-      <w:proofErr w:type="spellStart"/>
+        <w:t>2. Запустить сервер, на котором располагается база данных (</w:t>
+      </w:r>
       <w:r>
         <w:rPr>
           <w:rFonts w:ascii="Times New Roman" w:eastAsia="Times New Roman" w:hAnsi="Times New Roman" w:cs="Times New Roman"/>
@@ -99,9 +87,8 @@
           <w:szCs w:val="32"/>
           <w:lang w:val="en-US" w:eastAsia="ru-RU"/>
         </w:rPr>
-        <w:t>PhpMyAdmin</w:t>
-      </w:r>
-      <w:proofErr w:type="spellEnd"/>
+        <w:t>Open</w:t>
+      </w:r>
       <w:r>
         <w:rPr>
           <w:rFonts w:ascii="Times New Roman" w:eastAsia="Times New Roman" w:hAnsi="Times New Roman" w:cs="Times New Roman"/>
@@ -120,9 +107,53 @@
           <w:kern w:val="36"/>
           <w:sz w:val="32"/>
           <w:szCs w:val="32"/>
-          <w:lang w:eastAsia="ru-RU"/>
-        </w:rPr>
-        <w:t>создать базу данных.</w:t>
+          <w:lang w:val="en-US" w:eastAsia="ru-RU"/>
+        </w:rPr>
+        <w:t>Server</w:t>
+      </w:r>
+      <w:r>
+        <w:rPr>
+          <w:rFonts w:ascii="Times New Roman" w:eastAsia="Times New Roman" w:hAnsi="Times New Roman" w:cs="Times New Roman"/>
+          <w:bCs/>
+          <w:kern w:val="36"/>
+          <w:sz w:val="32"/>
+          <w:szCs w:val="32"/>
+          <w:lang w:eastAsia="ru-RU"/>
+        </w:rPr>
+        <w:t xml:space="preserve">, </w:t>
+      </w:r>
+      <w:r>
+        <w:rPr>
+          <w:rFonts w:ascii="Times New Roman" w:eastAsia="Times New Roman" w:hAnsi="Times New Roman" w:cs="Times New Roman"/>
+          <w:bCs/>
+          <w:kern w:val="36"/>
+          <w:sz w:val="32"/>
+          <w:szCs w:val="32"/>
+          <w:lang w:val="en-US" w:eastAsia="ru-RU"/>
+        </w:rPr>
+        <w:t>MAMP</w:t>
+      </w:r>
+      <w:r>
+        <w:rPr>
+          <w:rFonts w:ascii="Times New Roman" w:eastAsia="Times New Roman" w:hAnsi="Times New Roman" w:cs="Times New Roman"/>
+          <w:bCs/>
+          <w:kern w:val="36"/>
+          <w:sz w:val="32"/>
+          <w:szCs w:val="32"/>
+          <w:lang w:eastAsia="ru-RU"/>
+        </w:rPr>
+        <w:t xml:space="preserve"> </w:t>
+      </w:r>
+      <w:r>
+        <w:rPr>
+          <w:rFonts w:ascii="Times New Roman" w:eastAsia="Times New Roman" w:hAnsi="Times New Roman" w:cs="Times New Roman"/>
+          <w:bCs/>
+          <w:kern w:val="36"/>
+          <w:sz w:val="32"/>
+          <w:szCs w:val="32"/>
+          <w:lang w:eastAsia="ru-RU"/>
+        </w:rPr>
+        <w:t>или др.).</w:t>
       </w:r>
     </w:p>
     <w:p>
@@ -147,19 +178,18 @@
           <w:szCs w:val="32"/>
           <w:lang w:eastAsia="ru-RU"/>
         </w:rPr>
-        <w:t xml:space="preserve">3. В </w:t>
-      </w:r>
-      <w:proofErr w:type="gramStart"/>
-      <w:r>
-        <w:rPr>
-          <w:rFonts w:ascii="Times New Roman" w:eastAsia="Times New Roman" w:hAnsi="Times New Roman" w:cs="Times New Roman"/>
-          <w:bCs/>
-          <w:kern w:val="36"/>
-          <w:sz w:val="32"/>
-          <w:szCs w:val="32"/>
-          <w:lang w:eastAsia="ru-RU"/>
-        </w:rPr>
-        <w:t>файле .</w:t>
+        <w:t>3</w:t>
+      </w:r>
+      <w:r>
+        <w:rPr>
+          <w:rFonts w:ascii="Times New Roman" w:eastAsia="Times New Roman" w:hAnsi="Times New Roman" w:cs="Times New Roman"/>
+          <w:bCs/>
+          <w:kern w:val="36"/>
+          <w:sz w:val="32"/>
+          <w:szCs w:val="32"/>
+          <w:lang w:eastAsia="ru-RU"/>
+        </w:rPr>
+        <w:t xml:space="preserve">. При помощи </w:t>
       </w:r>
       <w:proofErr w:type="spellStart"/>
       <w:r>
@@ -169,12 +199,11 @@
           <w:kern w:val="36"/>
           <w:sz w:val="32"/>
           <w:szCs w:val="32"/>
-          <w:lang w:eastAsia="ru-RU"/>
-        </w:rPr>
-        <w:t>env</w:t>
+          <w:lang w:val="en-US" w:eastAsia="ru-RU"/>
+        </w:rPr>
+        <w:t>PhpMyAdmin</w:t>
       </w:r>
       <w:proofErr w:type="spellEnd"/>
-      <w:proofErr w:type="gramEnd"/>
       <w:r>
         <w:rPr>
           <w:rFonts w:ascii="Times New Roman" w:eastAsia="Times New Roman" w:hAnsi="Times New Roman" w:cs="Times New Roman"/>
@@ -195,7 +224,7 @@
           <w:szCs w:val="32"/>
           <w:lang w:eastAsia="ru-RU"/>
         </w:rPr>
-        <w:t>прописать конфигурацию подключения к созданной базе данных (адрес подключения, порт, имя пользователя и пароль).</w:t>
+        <w:t>создать базу данных.</w:t>
       </w:r>
     </w:p>
     <w:p>
@@ -220,24 +249,62 @@
           <w:szCs w:val="32"/>
           <w:lang w:eastAsia="ru-RU"/>
         </w:rPr>
-        <w:t xml:space="preserve">4. Командой </w:t>
+        <w:t>4</w:t>
+      </w:r>
+      <w:r>
+        <w:rPr>
+          <w:rFonts w:ascii="Times New Roman" w:eastAsia="Times New Roman" w:hAnsi="Times New Roman" w:cs="Times New Roman"/>
+          <w:bCs/>
+          <w:kern w:val="36"/>
+          <w:sz w:val="32"/>
+          <w:szCs w:val="32"/>
+          <w:lang w:eastAsia="ru-RU"/>
+        </w:rPr>
+        <w:t xml:space="preserve">. В </w:t>
+      </w:r>
+      <w:proofErr w:type="gramStart"/>
+      <w:r>
+        <w:rPr>
+          <w:rFonts w:ascii="Times New Roman" w:eastAsia="Times New Roman" w:hAnsi="Times New Roman" w:cs="Times New Roman"/>
+          <w:bCs/>
+          <w:kern w:val="36"/>
+          <w:sz w:val="32"/>
+          <w:szCs w:val="32"/>
+          <w:lang w:eastAsia="ru-RU"/>
+        </w:rPr>
+        <w:t xml:space="preserve">файле </w:t>
+      </w:r>
+      <w:r>
+        <w:rPr>
+          <w:rFonts w:ascii="Times New Roman" w:eastAsia="Times New Roman" w:hAnsi="Times New Roman" w:cs="Times New Roman"/>
+          <w:b/>
+          <w:bCs/>
+          <w:kern w:val="36"/>
+          <w:sz w:val="32"/>
+          <w:szCs w:val="32"/>
+          <w:lang w:eastAsia="ru-RU"/>
+        </w:rPr>
+        <w:t>.</w:t>
       </w:r>
       <w:proofErr w:type="spellStart"/>
       <w:r>
         <w:rPr>
           <w:rFonts w:ascii="Times New Roman" w:eastAsia="Times New Roman" w:hAnsi="Times New Roman" w:cs="Times New Roman"/>
-          <w:bCs/>
-          <w:kern w:val="36"/>
-          <w:sz w:val="32"/>
-          <w:szCs w:val="32"/>
-          <w:lang w:val="en-US" w:eastAsia="ru-RU"/>
-        </w:rPr>
-        <w:t>php</w:t>
+          <w:b/>
+          <w:bCs/>
+          <w:kern w:val="36"/>
+          <w:sz w:val="32"/>
+          <w:szCs w:val="32"/>
+          <w:lang w:eastAsia="ru-RU"/>
+        </w:rPr>
+        <w:t>env</w:t>
       </w:r>
       <w:proofErr w:type="spellEnd"/>
-      <w:r>
-        <w:rPr>
-          <w:rFonts w:ascii="Times New Roman" w:eastAsia="Times New Roman" w:hAnsi="Times New Roman" w:cs="Times New Roman"/>
+      <w:proofErr w:type="gramEnd"/>
+      <w:r>
+        <w:rPr>
+          <w:rFonts w:ascii="Times New Roman" w:eastAsia="Times New Roman" w:hAnsi="Times New Roman" w:cs="Times New Roman"/>
+          <w:b/>
           <w:bCs/>
           <w:kern w:val="36"/>
           <w:sz w:val="32"/>
@@ -253,53 +320,9 @@
           <w:kern w:val="36"/>
           <w:sz w:val="32"/>
           <w:szCs w:val="32"/>
-          <w:lang w:val="en-US" w:eastAsia="ru-RU"/>
-        </w:rPr>
-        <w:t>artisan</w:t>
-      </w:r>
-      <w:r>
-        <w:rPr>
-          <w:rFonts w:ascii="Times New Roman" w:eastAsia="Times New Roman" w:hAnsi="Times New Roman" w:cs="Times New Roman"/>
-          <w:bCs/>
-          <w:kern w:val="36"/>
-          <w:sz w:val="32"/>
-          <w:szCs w:val="32"/>
-          <w:lang w:eastAsia="ru-RU"/>
-        </w:rPr>
-        <w:t xml:space="preserve"> </w:t>
-      </w:r>
-      <w:r>
-        <w:rPr>
-          <w:rFonts w:ascii="Times New Roman" w:eastAsia="Times New Roman" w:hAnsi="Times New Roman" w:cs="Times New Roman"/>
-          <w:bCs/>
-          <w:kern w:val="36"/>
-          <w:sz w:val="32"/>
-          <w:szCs w:val="32"/>
-          <w:lang w:val="en-US" w:eastAsia="ru-RU"/>
-        </w:rPr>
-        <w:t>migrate</w:t>
-      </w:r>
-      <w:r>
-        <w:rPr>
-          <w:rFonts w:ascii="Times New Roman" w:eastAsia="Times New Roman" w:hAnsi="Times New Roman" w:cs="Times New Roman"/>
-          <w:bCs/>
-          <w:kern w:val="36"/>
-          <w:sz w:val="32"/>
-          <w:szCs w:val="32"/>
-          <w:lang w:eastAsia="ru-RU"/>
-        </w:rPr>
-        <w:t xml:space="preserve"> </w:t>
-      </w:r>
-      <w:r>
-        <w:rPr>
-          <w:rFonts w:ascii="Times New Roman" w:eastAsia="Times New Roman" w:hAnsi="Times New Roman" w:cs="Times New Roman"/>
-          <w:bCs/>
-          <w:kern w:val="36"/>
-          <w:sz w:val="32"/>
-          <w:szCs w:val="32"/>
-          <w:lang w:eastAsia="ru-RU"/>
-        </w:rPr>
-        <w:t>осуществить создание таблиц в базе данных.</w:t>
+          <w:lang w:eastAsia="ru-RU"/>
+        </w:rPr>
+        <w:t>прописать конфигурацию подключения к созданной базе данных (адрес подключения, порт, имя пользователя и пароль).</w:t>
       </w:r>
     </w:p>
     <w:p>
@@ -335,7 +358,7 @@
           <w:szCs w:val="32"/>
           <w:lang w:eastAsia="ru-RU"/>
         </w:rPr>
-        <w:t xml:space="preserve">. Затем с помощью терминала зайти в папку с проектом и командой </w:t>
+        <w:t xml:space="preserve">. Командой </w:t>
       </w:r>
       <w:proofErr w:type="spellStart"/>
       <w:r>
@@ -397,12 +420,11 @@
           <w:szCs w:val="32"/>
           <w:lang w:val="en-US" w:eastAsia="ru-RU"/>
         </w:rPr>
-        <w:t>serve</w:t>
-      </w:r>
-      <w:r>
-        <w:rPr>
-          <w:rFonts w:ascii="Times New Roman" w:eastAsia="Times New Roman" w:hAnsi="Times New Roman" w:cs="Times New Roman"/>
-          <w:b/>
+        <w:t>migrate</w:t>
+      </w:r>
+      <w:r>
+        <w:rPr>
+          <w:rFonts w:ascii="Times New Roman" w:eastAsia="Times New Roman" w:hAnsi="Times New Roman" w:cs="Times New Roman"/>
           <w:bCs/>
           <w:kern w:val="36"/>
           <w:sz w:val="32"/>
@@ -420,7 +442,7 @@
           <w:szCs w:val="32"/>
           <w:lang w:eastAsia="ru-RU"/>
         </w:rPr>
-        <w:t>запустить локальный сервер.</w:t>
+        <w:t>осуществить создание таблиц в базе данных.</w:t>
       </w:r>
     </w:p>
     <w:p>
@@ -456,6 +478,127 @@
           <w:szCs w:val="32"/>
           <w:lang w:eastAsia="ru-RU"/>
         </w:rPr>
+        <w:t xml:space="preserve">. Затем с помощью терминала зайти в папку с проектом и командой </w:t>
+      </w:r>
+      <w:proofErr w:type="spellStart"/>
+      <w:r>
+        <w:rPr>
+          <w:rFonts w:ascii="Times New Roman" w:eastAsia="Times New Roman" w:hAnsi="Times New Roman" w:cs="Times New Roman"/>
+          <w:b/>
+          <w:bCs/>
+          <w:kern w:val="36"/>
+          <w:sz w:val="32"/>
+          <w:szCs w:val="32"/>
+          <w:lang w:val="en-US" w:eastAsia="ru-RU"/>
+        </w:rPr>
+        <w:t>php</w:t>
+      </w:r>
+      <w:proofErr w:type="spellEnd"/>
+      <w:r>
+        <w:rPr>
+          <w:rFonts w:ascii="Times New Roman" w:eastAsia="Times New Roman" w:hAnsi="Times New Roman" w:cs="Times New Roman"/>
+          <w:b/>
+          <w:bCs/>
+          <w:kern w:val="36"/>
+          <w:sz w:val="32"/>
+          <w:szCs w:val="32"/>
+          <w:lang w:eastAsia="ru-RU"/>
+        </w:rPr>
+        <w:t xml:space="preserve"> </w:t>
+      </w:r>
+      <w:r>
+        <w:rPr>
+          <w:rFonts w:ascii="Times New Roman" w:eastAsia="Times New Roman" w:hAnsi="Times New Roman" w:cs="Times New Roman"/>
+          <w:b/>
+          <w:bCs/>
+          <w:kern w:val="36"/>
+          <w:sz w:val="32"/>
+          <w:szCs w:val="32"/>
+          <w:lang w:val="en-US" w:eastAsia="ru-RU"/>
+        </w:rPr>
+        <w:t>artisan</w:t>
+      </w:r>
+      <w:r>
+        <w:rPr>
+          <w:rFonts w:ascii="Times New Roman" w:eastAsia="Times New Roman" w:hAnsi="Times New Roman" w:cs="Times New Roman"/>
+          <w:b/>
+          <w:bCs/>
+          <w:kern w:val="36"/>
+          <w:sz w:val="32"/>
+          <w:szCs w:val="32"/>
+          <w:lang w:eastAsia="ru-RU"/>
+        </w:rPr>
+        <w:t xml:space="preserve"> </w:t>
+      </w:r>
+      <w:r>
+        <w:rPr>
+          <w:rFonts w:ascii="Times New Roman" w:eastAsia="Times New Roman" w:hAnsi="Times New Roman" w:cs="Times New Roman"/>
+          <w:b/>
+          <w:bCs/>
+          <w:kern w:val="36"/>
+          <w:sz w:val="32"/>
+          <w:szCs w:val="32"/>
+          <w:lang w:val="en-US" w:eastAsia="ru-RU"/>
+        </w:rPr>
+        <w:t>serve</w:t>
+      </w:r>
+      <w:r>
+        <w:rPr>
+          <w:rFonts w:ascii="Times New Roman" w:eastAsia="Times New Roman" w:hAnsi="Times New Roman" w:cs="Times New Roman"/>
+          <w:b/>
+          <w:bCs/>
+          <w:kern w:val="36"/>
+          <w:sz w:val="32"/>
+          <w:szCs w:val="32"/>
+          <w:lang w:eastAsia="ru-RU"/>
+        </w:rPr>
+        <w:t xml:space="preserve"> </w:t>
+      </w:r>
+      <w:r>
+        <w:rPr>
+          <w:rFonts w:ascii="Times New Roman" w:eastAsia="Times New Roman" w:hAnsi="Times New Roman" w:cs="Times New Roman"/>
+          <w:bCs/>
+          <w:kern w:val="36"/>
+          <w:sz w:val="32"/>
+          <w:szCs w:val="32"/>
+          <w:lang w:eastAsia="ru-RU"/>
+        </w:rPr>
+        <w:t>запустить локальный сервер.</w:t>
+      </w:r>
+    </w:p>
+    <w:p>
+      <w:pPr>
+        <w:spacing w:before="100" w:beforeAutospacing="1" w:after="100" w:afterAutospacing="1" w:line="240" w:lineRule="auto"/>
+        <w:outlineLvl w:val="0"/>
+        <w:rPr>
+          <w:rFonts w:ascii="Times New Roman" w:eastAsia="Times New Roman" w:hAnsi="Times New Roman" w:cs="Times New Roman"/>
+          <w:bCs/>
+          <w:kern w:val="36"/>
+          <w:sz w:val="32"/>
+          <w:szCs w:val="32"/>
+          <w:lang w:eastAsia="ru-RU"/>
+        </w:rPr>
+      </w:pPr>
+      <w:r>
+        <w:rPr>
+          <w:rFonts w:ascii="Times New Roman" w:eastAsia="Times New Roman" w:hAnsi="Times New Roman" w:cs="Times New Roman"/>
+          <w:bCs/>
+          <w:kern w:val="36"/>
+          <w:sz w:val="32"/>
+          <w:szCs w:val="32"/>
+          <w:lang w:eastAsia="ru-RU"/>
+        </w:rPr>
+        <w:t>7</w:t>
+      </w:r>
+      <w:r>
+        <w:rPr>
+          <w:rFonts w:ascii="Times New Roman" w:eastAsia="Times New Roman" w:hAnsi="Times New Roman" w:cs="Times New Roman"/>
+          <w:bCs/>
+          <w:kern w:val="36"/>
+          <w:sz w:val="32"/>
+          <w:szCs w:val="32"/>
+          <w:lang w:eastAsia="ru-RU"/>
+        </w:rPr>
         <w:t xml:space="preserve">. После чего по адресу </w:t>
       </w:r>
       <w:r>
@@ -513,8 +656,8 @@
           <w:lang w:eastAsia="ru-RU"/>
         </w:rPr>
         <w:drawing>
-          <wp:inline distT="0" distB="0" distL="0" distR="0" wp14:anchorId="429CF6F1" wp14:editId="5FC35518">
-            <wp:extent cx="5940425" cy="1908175"/>
+          <wp:inline distT="0" distB="0" distL="0" distR="0" wp14:anchorId="4C62041F" wp14:editId="463BCA51">
+            <wp:extent cx="5940425" cy="2042795"/>
             <wp:effectExtent l="0" t="0" r="3175" b="0"/>
             <wp:docPr id="1" name="Рисунок 1"/>
             <wp:cNvGraphicFramePr>
@@ -536,7 +679,7 @@
                   <pic:spPr>
                     <a:xfrm>
                       <a:off x="0" y="0"/>
-                      <a:ext cx="5940425" cy="1908175"/>
+                      <a:ext cx="5940425" cy="2042795"/>
                     </a:xfrm>
                     <a:prstGeom prst="rect">
                       <a:avLst/>
@@ -548,8 +691,10 @@
           </wp:inline>
         </w:drawing>
       </w:r>
+      <w:r>
+        <w:br/>
+      </w:r>
     </w:p>
-    <w:p/>
     <w:p>
       <w:r>
         <w:rPr>
@@ -558,10 +703,10 @@
         </w:rPr>
         <w:lastRenderedPageBreak/>
         <w:drawing>
-          <wp:inline distT="0" distB="0" distL="0" distR="0" wp14:anchorId="63C4E67F" wp14:editId="33325A61">
-            <wp:extent cx="5940425" cy="2671445"/>
-            <wp:effectExtent l="0" t="0" r="3175" b="0"/>
-            <wp:docPr id="2" name="Рисунок 2"/>
+          <wp:inline distT="0" distB="0" distL="0" distR="0" wp14:anchorId="43CCE776" wp14:editId="03CE94E8">
+            <wp:extent cx="4600575" cy="1952625"/>
+            <wp:effectExtent l="0" t="0" r="9525" b="9525"/>
+            <wp:docPr id="4" name="Рисунок 4"/>
             <wp:cNvGraphicFramePr>
               <a:graphicFrameLocks xmlns:a="http://schemas.openxmlformats.org/drawingml/2006/main" noChangeAspect="1"/>
             </wp:cNvGraphicFramePr>
@@ -581,7 +726,7 @@
                   <pic:spPr>
                     <a:xfrm>
                       <a:off x="0" y="0"/>
-                      <a:ext cx="5940425" cy="2671445"/>
+                      <a:ext cx="4600575" cy="1952625"/>
                     </a:xfrm>
                     <a:prstGeom prst="rect">
                       <a:avLst/>
@@ -602,10 +747,10 @@
           <w:lang w:eastAsia="ru-RU"/>
         </w:rPr>
         <w:drawing>
-          <wp:inline distT="0" distB="0" distL="0" distR="0" wp14:anchorId="00D6A2EE" wp14:editId="7CCB652D">
-            <wp:extent cx="5940425" cy="3988435"/>
-            <wp:effectExtent l="0" t="0" r="3175" b="0"/>
-            <wp:docPr id="3" name="Рисунок 3"/>
+          <wp:inline distT="0" distB="0" distL="0" distR="0" wp14:anchorId="4E37ADA4" wp14:editId="1AC89955">
+            <wp:extent cx="4152900" cy="2505075"/>
+            <wp:effectExtent l="0" t="0" r="0" b="9525"/>
+            <wp:docPr id="5" name="Рисунок 5"/>
             <wp:cNvGraphicFramePr>
               <a:graphicFrameLocks xmlns:a="http://schemas.openxmlformats.org/drawingml/2006/main" noChangeAspect="1"/>
             </wp:cNvGraphicFramePr>
@@ -625,7 +770,7 @@
                   <pic:spPr>
                     <a:xfrm>
                       <a:off x="0" y="0"/>
-                      <a:ext cx="5940425" cy="3988435"/>
+                      <a:ext cx="4152900" cy="2505075"/>
                     </a:xfrm>
                     <a:prstGeom prst="rect">
                       <a:avLst/>
@@ -640,6 +785,52 @@
       <w:bookmarkStart w:id="0" w:name="_GoBack"/>
       <w:bookmarkEnd w:id="0"/>
     </w:p>
+    <w:p/>
+    <w:p>
+      <w:r>
+        <w:rPr>
+          <w:noProof/>
+          <w:lang w:eastAsia="ru-RU"/>
+        </w:rPr>
+        <w:drawing>
+          <wp:inline distT="0" distB="0" distL="0" distR="0" wp14:anchorId="5429F5BB" wp14:editId="06766B16">
+            <wp:extent cx="5940425" cy="1042035"/>
+            <wp:effectExtent l="0" t="0" r="3175" b="5715"/>
+            <wp:docPr id="6" name="Рисунок 6"/>
+            <wp:cNvGraphicFramePr>
+              <a:graphicFrameLocks xmlns:a="http://schemas.openxmlformats.org/drawingml/2006/main" noChangeAspect="1"/>
+            </wp:cNvGraphicFramePr>
+            <a:graphic xmlns:a="http://schemas.openxmlformats.org/drawingml/2006/main">
+              <a:graphicData uri="http://schemas.openxmlformats.org/drawingml/2006/picture">
+                <pic:pic xmlns:pic="http://schemas.openxmlformats.org/drawingml/2006/picture">
+                  <pic:nvPicPr>
+                    <pic:cNvPr id="1" name=""/>
+                    <pic:cNvPicPr/>
+                  </pic:nvPicPr>
+                  <pic:blipFill>
+                    <a:blip r:embed="rId7"/>
+                    <a:stretch>
+                      <a:fillRect/>
+                    </a:stretch>
+                  </pic:blipFill>
+                  <pic:spPr>
+                    <a:xfrm>
+                      <a:off x="0" y="0"/>
+                      <a:ext cx="5940425" cy="1042035"/>
+                    </a:xfrm>
+                    <a:prstGeom prst="rect">
+                      <a:avLst/>
+                    </a:prstGeom>
+                  </pic:spPr>
+                </pic:pic>
+              </a:graphicData>
+            </a:graphic>
+          </wp:inline>
+        </w:drawing>
+      </w:r>
+    </w:p>
+    <w:p/>
+    <w:p/>
     <w:sectPr>
       <w:pgSz w:w="11906" w:h="16838"/>
       <w:pgMar w:top="1134" w:right="850" w:bottom="1134" w:left="1701" w:header="708" w:footer="708" w:gutter="0"/>

</xml_diff>

<commit_message>
Added a block with public pastes to the main page
</commit_message>
<xml_diff>
--- a/README.docx
+++ b/README.docx
@@ -656,8 +656,8 @@
           <w:lang w:eastAsia="ru-RU"/>
         </w:rPr>
         <w:drawing>
-          <wp:inline distT="0" distB="0" distL="0" distR="0" wp14:anchorId="4C62041F" wp14:editId="463BCA51">
-            <wp:extent cx="5940425" cy="2042795"/>
+          <wp:inline distT="0" distB="0" distL="0" distR="0" wp14:anchorId="75D7CAA5" wp14:editId="4EB30BE4">
+            <wp:extent cx="5940425" cy="2725420"/>
             <wp:effectExtent l="0" t="0" r="3175" b="0"/>
             <wp:docPr id="1" name="Рисунок 1"/>
             <wp:cNvGraphicFramePr>
@@ -679,7 +679,7 @@
                   <pic:spPr>
                     <a:xfrm>
                       <a:off x="0" y="0"/>
-                      <a:ext cx="5940425" cy="2042795"/>
+                      <a:ext cx="5940425" cy="2725420"/>
                     </a:xfrm>
                     <a:prstGeom prst="rect">
                       <a:avLst/>
@@ -691,11 +691,17 @@
           </wp:inline>
         </w:drawing>
       </w:r>
-      <w:r>
-        <w:br/>
-      </w:r>
     </w:p>
     <w:p>
+      <w:pPr>
+        <w:jc w:val="center"/>
+      </w:pPr>
+      <w:bookmarkStart w:id="0" w:name="_GoBack"/>
+      <w:bookmarkEnd w:id="0"/>
+    </w:p>
+    <w:p/>
+    <w:p/>
+    <w:p>
       <w:r>
         <w:rPr>
           <w:noProof/>
@@ -703,10 +709,10 @@
         </w:rPr>
         <w:lastRenderedPageBreak/>
         <w:drawing>
-          <wp:inline distT="0" distB="0" distL="0" distR="0" wp14:anchorId="43CCE776" wp14:editId="03CE94E8">
-            <wp:extent cx="4600575" cy="1952625"/>
-            <wp:effectExtent l="0" t="0" r="9525" b="9525"/>
-            <wp:docPr id="4" name="Рисунок 4"/>
+          <wp:inline distT="0" distB="0" distL="0" distR="0" wp14:anchorId="7CBC46EC" wp14:editId="713F3ACA">
+            <wp:extent cx="5940425" cy="3264535"/>
+            <wp:effectExtent l="0" t="0" r="3175" b="0"/>
+            <wp:docPr id="2" name="Рисунок 2"/>
             <wp:cNvGraphicFramePr>
               <a:graphicFrameLocks xmlns:a="http://schemas.openxmlformats.org/drawingml/2006/main" noChangeAspect="1"/>
             </wp:cNvGraphicFramePr>
@@ -726,7 +732,7 @@
                   <pic:spPr>
                     <a:xfrm>
                       <a:off x="0" y="0"/>
-                      <a:ext cx="4600575" cy="1952625"/>
+                      <a:ext cx="5940425" cy="3264535"/>
                     </a:xfrm>
                     <a:prstGeom prst="rect">
                       <a:avLst/>
@@ -738,6 +744,9 @@
           </wp:inline>
         </w:drawing>
       </w:r>
+      <w:r>
+        <w:br/>
+      </w:r>
     </w:p>
     <w:p/>
     <w:p>
@@ -747,10 +756,10 @@
           <w:lang w:eastAsia="ru-RU"/>
         </w:rPr>
         <w:drawing>
-          <wp:inline distT="0" distB="0" distL="0" distR="0" wp14:anchorId="4E37ADA4" wp14:editId="1AC89955">
-            <wp:extent cx="4152900" cy="2505075"/>
-            <wp:effectExtent l="0" t="0" r="0" b="9525"/>
-            <wp:docPr id="5" name="Рисунок 5"/>
+          <wp:inline distT="0" distB="0" distL="0" distR="0" wp14:anchorId="111D57C8" wp14:editId="3EE2DD7A">
+            <wp:extent cx="5940425" cy="1487170"/>
+            <wp:effectExtent l="0" t="0" r="3175" b="0"/>
+            <wp:docPr id="3" name="Рисунок 3"/>
             <wp:cNvGraphicFramePr>
               <a:graphicFrameLocks xmlns:a="http://schemas.openxmlformats.org/drawingml/2006/main" noChangeAspect="1"/>
             </wp:cNvGraphicFramePr>
@@ -770,7 +779,7 @@
                   <pic:spPr>
                     <a:xfrm>
                       <a:off x="0" y="0"/>
-                      <a:ext cx="4152900" cy="2505075"/>
+                      <a:ext cx="5940425" cy="1487170"/>
                     </a:xfrm>
                     <a:prstGeom prst="rect">
                       <a:avLst/>
@@ -782,8 +791,6 @@
           </wp:inline>
         </w:drawing>
       </w:r>
-      <w:bookmarkStart w:id="0" w:name="_GoBack"/>
-      <w:bookmarkEnd w:id="0"/>
     </w:p>
     <w:p/>
     <w:p>
@@ -793,10 +800,10 @@
           <w:lang w:eastAsia="ru-RU"/>
         </w:rPr>
         <w:drawing>
-          <wp:inline distT="0" distB="0" distL="0" distR="0" wp14:anchorId="5429F5BB" wp14:editId="06766B16">
-            <wp:extent cx="5940425" cy="1042035"/>
-            <wp:effectExtent l="0" t="0" r="3175" b="5715"/>
-            <wp:docPr id="6" name="Рисунок 6"/>
+          <wp:inline distT="0" distB="0" distL="0" distR="0" wp14:anchorId="368A26BD" wp14:editId="6247F568">
+            <wp:extent cx="5940425" cy="574675"/>
+            <wp:effectExtent l="0" t="0" r="3175" b="0"/>
+            <wp:docPr id="7" name="Рисунок 7"/>
             <wp:cNvGraphicFramePr>
               <a:graphicFrameLocks xmlns:a="http://schemas.openxmlformats.org/drawingml/2006/main" noChangeAspect="1"/>
             </wp:cNvGraphicFramePr>
@@ -816,7 +823,7 @@
                   <pic:spPr>
                     <a:xfrm>
                       <a:off x="0" y="0"/>
-                      <a:ext cx="5940425" cy="1042035"/>
+                      <a:ext cx="5940425" cy="574675"/>
                     </a:xfrm>
                     <a:prstGeom prst="rect">
                       <a:avLst/>

</xml_diff>